<commit_message>
POrgrama de los BNF
</commit_message>
<xml_diff>
--- a/Follow.docx
+++ b/Follow.docx
@@ -35,24 +35,13 @@
     </w:p>
     <w:p>
       <w:r>
-        <w:t xml:space="preserve">Fecha de entrega: </w:t>
-      </w:r>
-      <w:r>
-        <w:t xml:space="preserve">4 / Abril </w:t>
-      </w:r>
-      <w:r>
-        <w:t>/ 2019</w:t>
-      </w:r>
-    </w:p>
-    <w:p>
-      <w:r>
-        <w:t xml:space="preserve">Evidencia: </w:t>
-      </w:r>
-      <w:bookmarkStart w:id="0" w:name="_GoBack"/>
-      <w:r>
-        <w:t>Follow</w:t>
-      </w:r>
-      <w:bookmarkEnd w:id="0"/>
+        <w:t>Fecha de entrega: 4 / Abril / 2019</w:t>
+      </w:r>
+    </w:p>
+    <w:p>
+      <w:r>
+        <w:t>Evidencia: Follow</w:t>
+      </w:r>
     </w:p>
     <w:p>
       <w:r>
@@ -149,10 +138,7 @@
         <w:t xml:space="preserve">Follow (A2) = </w:t>
       </w:r>
       <w:r>
-        <w:t xml:space="preserve">Follow (Declarar Funciones), Follow (A2) = </w:t>
-      </w:r>
-      <w:r>
-        <w:t>{</w:t>
+        <w:t>Follow (Declarar Funciones), Follow (A2) = {</w:t>
       </w:r>
       <w:proofErr w:type="spellStart"/>
       <w:r>
@@ -208,21 +194,12 @@
       </w:r>
       <w:proofErr w:type="spellEnd"/>
       <w:r>
-        <w:t>, if</w:t>
-      </w:r>
-      <w:r>
-        <w:t>, Follow (A2)</w:t>
-      </w:r>
-      <w:r>
-        <w:t>}</w:t>
-      </w:r>
-    </w:p>
-    <w:p>
-      <w:r>
-        <w:t xml:space="preserve">Follow (A3) = First (Proposición) = </w:t>
-      </w:r>
-      <w:r>
-        <w:t>{</w:t>
+        <w:t>, if, Follow (A2)}</w:t>
+      </w:r>
+    </w:p>
+    <w:p>
+      <w:r>
+        <w:t>Follow (A3) = First (Proposición) = {</w:t>
       </w:r>
       <w:proofErr w:type="spellStart"/>
       <w:r>
@@ -243,10 +220,7 @@
     </w:p>
     <w:p>
       <w:r>
-        <w:t xml:space="preserve">Follow (A5) = First (A7) = </w:t>
-      </w:r>
-      <w:r>
-        <w:t>{“,</w:t>
+        <w:t>Follow (A5) = First (A7) = {“,</w:t>
       </w:r>
       <w:proofErr w:type="gramStart"/>
       <w:r>
@@ -263,34 +237,16 @@
         <w:t>Follow (A4)</w:t>
       </w:r>
       <w:r>
-        <w:t>}</w:t>
-      </w:r>
-      <w:r>
-        <w:t xml:space="preserve"> = </w:t>
-      </w:r>
-      <w:r>
-        <w:t xml:space="preserve">{“,” , </w:t>
+        <w:t xml:space="preserve">} = {“,” , </w:t>
       </w:r>
       <w:r>
         <w:rPr>
           <w:rFonts w:cstheme="minorHAnsi"/>
         </w:rPr>
-        <w:t>Follow (A3</w:t>
-      </w:r>
-      <w:r>
-        <w:rPr>
-          <w:rFonts w:cstheme="minorHAnsi"/>
-        </w:rPr>
-        <w:t>)</w:t>
-      </w:r>
-      <w:r>
-        <w:t>}</w:t>
-      </w:r>
-      <w:r>
-        <w:t xml:space="preserve"> = </w:t>
-      </w:r>
-      <w:r>
-        <w:t xml:space="preserve">{“,” , </w:t>
+        <w:t>Follow (A3)</w:t>
+      </w:r>
+      <w:r>
+        <w:t xml:space="preserve">} = {“,” , </w:t>
       </w:r>
       <w:proofErr w:type="spellStart"/>
       <w:r>
@@ -320,10 +276,7 @@
         <w:t>Follow (A4)</w:t>
       </w:r>
       <w:r>
-        <w:t xml:space="preserve">} = </w:t>
-      </w:r>
-      <w:r>
-        <w:t>{</w:t>
+        <w:t>} = {</w:t>
       </w:r>
       <w:r>
         <w:rPr>
@@ -332,10 +285,7 @@
         <w:t>Follow (A3)</w:t>
       </w:r>
       <w:r>
-        <w:t xml:space="preserve">} = </w:t>
-      </w:r>
-      <w:r>
-        <w:t>{</w:t>
+        <w:t>} = {</w:t>
       </w:r>
       <w:proofErr w:type="spellStart"/>
       <w:r>
@@ -376,10 +326,7 @@
     </w:p>
     <w:p>
       <w:r>
-        <w:t xml:space="preserve">Follow (A12) = First (A13), Follow (A12) = </w:t>
-      </w:r>
-      <w:r>
-        <w:t>{</w:t>
+        <w:t>Follow (A12) = First (A13), Follow (A12) = {</w:t>
       </w:r>
       <w:proofErr w:type="spellStart"/>
       <w:r>
@@ -387,10 +334,7 @@
       </w:r>
       <w:proofErr w:type="spellEnd"/>
       <w:r>
-        <w:t>, Follow (A12)</w:t>
-      </w:r>
-      <w:r>
-        <w:t>}</w:t>
+        <w:t>, Follow (A12)}</w:t>
       </w:r>
     </w:p>
     <w:p>
@@ -442,16 +386,7 @@
         <w:t xml:space="preserve"> = </w:t>
       </w:r>
       <w:r>
-        <w:t>Follow (A17.1), Follow (A17),</w:t>
-      </w:r>
-      <w:r>
-        <w:t xml:space="preserve"> First (A11) = {</w:t>
-      </w:r>
-      <w:r>
-        <w:t>Follow (A17.1), Follow (A17),</w:t>
-      </w:r>
-      <w:r>
-        <w:t xml:space="preserve"> </w:t>
+        <w:t xml:space="preserve">Follow (A17.1), Follow (A17), First (A11) = {Follow (A17.1), Follow (A17), </w:t>
       </w:r>
       <w:proofErr w:type="spellStart"/>
       <w:r>
@@ -476,13 +411,7 @@
         <w:t>Follow (Proposición)</w:t>
       </w:r>
       <w:r>
-        <w:t>}</w:t>
-      </w:r>
-      <w:r>
-        <w:t xml:space="preserve"> = </w:t>
-      </w:r>
-      <w:r>
-        <w:t xml:space="preserve">{Follow (A17.1), Follow (A17), </w:t>
+        <w:t xml:space="preserve">} = {Follow (A17.1), Follow (A17), </w:t>
       </w:r>
       <w:proofErr w:type="spellStart"/>
       <w:r>
@@ -534,10 +463,7 @@
       </w:r>
       <w:proofErr w:type="spellEnd"/>
       <w:r>
-        <w:t>}</w:t>
-      </w:r>
-      <w:r>
-        <w:t xml:space="preserve"> </w:t>
+        <w:t xml:space="preserve">} </w:t>
       </w:r>
     </w:p>
     <w:p>
@@ -545,10 +471,7 @@
         <w:t xml:space="preserve">Follow (A17) = Follow (Expresión) </w:t>
       </w:r>
       <w:r>
-        <w:t xml:space="preserve"> = </w:t>
-      </w:r>
-      <w:r>
-        <w:t xml:space="preserve">{Follow (A17.1), Follow (A17), </w:t>
+        <w:t xml:space="preserve"> = {Follow (A17.1), Follow (A17), </w:t>
       </w:r>
       <w:proofErr w:type="spellStart"/>
       <w:r>
@@ -619,8 +542,48 @@
         <w:t>=</w:t>
       </w:r>
       <w:r>
-        <w:t xml:space="preserve"> </w:t>
-      </w:r>
+        <w:t xml:space="preserve"> )</w:t>
+      </w:r>
+      <w:proofErr w:type="gramEnd"/>
+      <w:r>
+        <w:t xml:space="preserve"> , Follow (A23)</w:t>
+      </w:r>
+    </w:p>
+    <w:p>
+      <w:r>
+        <w:t xml:space="preserve">Follow (Condición) </w:t>
+      </w:r>
+      <w:proofErr w:type="gramStart"/>
+      <w:r>
+        <w:t>= )</w:t>
+      </w:r>
+      <w:proofErr w:type="gramEnd"/>
+      <w:r>
+        <w:t xml:space="preserve"> , Follow (A23)</w:t>
+      </w:r>
+    </w:p>
+    <w:p>
+      <w:r>
+        <w:t xml:space="preserve">Follow (A21) = First (A23) = </w:t>
+      </w:r>
+      <w:r>
+        <w:t xml:space="preserve">AND, OR, </w:t>
+      </w:r>
+      <w:r>
+        <w:rPr>
+          <w:rFonts w:cstheme="minorHAnsi"/>
+        </w:rPr>
+        <w:t xml:space="preserve">Follow (Condición) = </w:t>
+      </w:r>
+      <w:r>
+        <w:t>AND, OR</w:t>
+      </w:r>
+      <w:proofErr w:type="gramStart"/>
+      <w:r>
+        <w:t xml:space="preserve">, </w:t>
+      </w:r>
+      <w:bookmarkStart w:id="0" w:name="_GoBack"/>
+      <w:bookmarkEnd w:id="0"/>
       <w:r>
         <w:t>)</w:t>
       </w:r>
@@ -629,28 +592,7 @@
         <w:t xml:space="preserve"> , Follow (A23)</w:t>
       </w:r>
     </w:p>
-    <w:p>
-      <w:r>
-        <w:t>Follow (Condic</w:t>
-      </w:r>
-      <w:r>
-        <w:t>i</w:t>
-      </w:r>
-      <w:r>
-        <w:t xml:space="preserve">ón) </w:t>
-      </w:r>
-      <w:proofErr w:type="gramStart"/>
-      <w:r>
-        <w:t>=</w:t>
-      </w:r>
-      <w:r>
-        <w:t xml:space="preserve"> )</w:t>
-      </w:r>
-      <w:proofErr w:type="gramEnd"/>
-      <w:r>
-        <w:t xml:space="preserve"> , Follow (A23)</w:t>
-      </w:r>
-    </w:p>
+    <w:p/>
     <w:p/>
     <w:p/>
     <w:p/>

</xml_diff>